<commit_message>
added link on github repository
</commit_message>
<xml_diff>
--- a/Task.docx
+++ b/Task.docx
@@ -149,10 +149,127 @@
     </w:p>
     <w:p/>
     <w:p>
+      <w:pPr>
+        <w:rPr>
+          <w:lang w:val="ru-RU"/>
+        </w:rPr>
+      </w:pPr>
+      <w:r>
+        <w:rPr>
+          <w:lang w:val="ru-RU"/>
+        </w:rPr>
+        <w:t xml:space="preserve">Ссылка на </w:t>
+      </w:r>
+      <w:proofErr w:type="spellStart"/>
+      <w:r>
+        <w:t>github</w:t>
+      </w:r>
+      <w:proofErr w:type="spellEnd"/>
+      <w:r>
+        <w:t xml:space="preserve"> </w:t>
+      </w:r>
+      <w:r>
+        <w:rPr>
+          <w:lang w:val="ru-RU"/>
+        </w:rPr>
+        <w:t>репозиторий:</w:t>
+      </w:r>
       <w:bookmarkStart w:id="0" w:name="_GoBack"/>
       <w:bookmarkEnd w:id="0"/>
     </w:p>
-    <w:p/>
+    <w:p>
+      <w:pPr>
+        <w:rPr>
+          <w:lang w:val="ru-RU"/>
+        </w:rPr>
+      </w:pPr>
+      <w:r>
+        <w:t>https</w:t>
+      </w:r>
+      <w:r>
+        <w:rPr>
+          <w:lang w:val="ru-RU"/>
+        </w:rPr>
+        <w:t>://</w:t>
+      </w:r>
+      <w:proofErr w:type="spellStart"/>
+      <w:r>
+        <w:t>github</w:t>
+      </w:r>
+      <w:proofErr w:type="spellEnd"/>
+      <w:r>
+        <w:rPr>
+          <w:lang w:val="ru-RU"/>
+        </w:rPr>
+        <w:t>.</w:t>
+      </w:r>
+      <w:r>
+        <w:t>com</w:t>
+      </w:r>
+      <w:r>
+        <w:rPr>
+          <w:lang w:val="ru-RU"/>
+        </w:rPr>
+        <w:t>/</w:t>
+      </w:r>
+      <w:proofErr w:type="spellStart"/>
+      <w:r>
+        <w:t>Tsuprikova</w:t>
+      </w:r>
+      <w:proofErr w:type="spellEnd"/>
+      <w:r>
+        <w:rPr>
+          <w:lang w:val="ru-RU"/>
+        </w:rPr>
+        <w:t>/</w:t>
+      </w:r>
+      <w:r>
+        <w:t>google</w:t>
+      </w:r>
+      <w:r>
+        <w:rPr>
+          <w:lang w:val="ru-RU"/>
+        </w:rPr>
+        <w:t>_</w:t>
+      </w:r>
+      <w:r>
+        <w:t>photo</w:t>
+      </w:r>
+      <w:r>
+        <w:rPr>
+          <w:lang w:val="ru-RU"/>
+        </w:rPr>
+        <w:t>_</w:t>
+      </w:r>
+      <w:r>
+        <w:t>search</w:t>
+      </w:r>
+      <w:r>
+        <w:rPr>
+          <w:lang w:val="ru-RU"/>
+        </w:rPr>
+        <w:t>.</w:t>
+      </w:r>
+      <w:proofErr w:type="spellStart"/>
+      <w:r>
+        <w:t>git</w:t>
+      </w:r>
+      <w:proofErr w:type="spellEnd"/>
+    </w:p>
+    <w:p>
+      <w:pPr>
+        <w:rPr>
+          <w:lang w:val="ru-RU"/>
+        </w:rPr>
+      </w:pPr>
+    </w:p>
+    <w:p>
+      <w:pPr>
+        <w:rPr>
+          <w:lang w:val="ru-RU"/>
+        </w:rPr>
+      </w:pPr>
+    </w:p>
     <w:sectPr>
       <w:pgSz w:w="12240" w:h="15840"/>
       <w:pgMar w:top="1134" w:right="850" w:bottom="1134" w:left="1701" w:header="708" w:footer="708" w:gutter="0"/>

</xml_diff>